<commit_message>
add detail pengajuan, unduh unggah blangko daftar pengajuan
</commit_message>
<xml_diff>
--- a/public/blangko/blangko_multiguna_aktif.docx
+++ b/public/blangko/blangko_multiguna_aktif.docx
@@ -124,7 +124,40 @@
           <w:szCs w:val="22"/>
           <w:lang w:val="en-GB" w:bidi="ar-SA"/>
         </w:rPr>
-        <w:t>$(nama_cabang)</w:t>
+        <w:t>$</w:t>
+      </w:r>
+      <w:r>
+        <w:rPr>
+          <w:rFonts w:eastAsia="Times New Roman" w:cs="Times New Roman"/>
+          <w:b/>
+          <w:color w:val="auto"/>
+          <w:sz w:val="22"/>
+          <w:szCs w:val="22"/>
+          <w:lang w:val="en-GB" w:bidi="ar-SA"/>
+        </w:rPr>
+        <w:t>{</w:t>
+      </w:r>
+      <w:r>
+        <w:rPr>
+          <w:rFonts w:eastAsia="Times New Roman" w:cs="Times New Roman"/>
+          <w:b/>
+          <w:color w:val="auto"/>
+          <w:sz w:val="22"/>
+          <w:szCs w:val="22"/>
+          <w:lang w:val="en-GB" w:bidi="ar-SA"/>
+        </w:rPr>
+        <w:t>nama_cabang</w:t>
+      </w:r>
+      <w:r>
+        <w:rPr>
+          <w:rFonts w:eastAsia="Times New Roman" w:cs="Times New Roman"/>
+          <w:b/>
+          <w:color w:val="auto"/>
+          <w:sz w:val="22"/>
+          <w:szCs w:val="22"/>
+          <w:lang w:val="en-GB" w:bidi="ar-SA"/>
+        </w:rPr>
+        <w:t>}</w:t>
       </w:r>
     </w:p>
     <w:p>
@@ -2130,11 +2163,7 @@
         <w:tab/>
         <w:t>Pemimpin</w:t>
         <w:tab/>
-        <w:t xml:space="preserve"> NIP. </w:t>
-      </w:r>
-      <w:r>
-        <w:rPr/>
-        <w:t>${nip_nasabah}</w:t>
+        <w:t xml:space="preserve"> NIP. ${nip_nasabah}</w:t>
       </w:r>
     </w:p>
     <w:p>
@@ -4967,13 +4996,7 @@
         </w:rPr>
         <w:t>Jenis Kelamin</w:t>
         <w:tab/>
-        <w:t xml:space="preserve">:  </w:t>
-      </w:r>
-      <w:r>
-        <w:rPr>
-          <w:szCs w:val="20"/>
-        </w:rPr>
-        <w:t>${jenis_kelamin_nasabah}</w:t>
+        <w:t>:  ${jenis_kelamin_nasabah}</w:t>
       </w:r>
     </w:p>
     <w:p>
@@ -5035,27 +5058,7 @@
           <w:szCs w:val="20"/>
           <w:lang w:val="sv-SE" w:bidi="ar-SA"/>
         </w:rPr>
-        <w:t>${n</w:t>
-      </w:r>
-      <w:r>
-        <w:rPr>
-          <w:rFonts w:eastAsia="Times New Roman" w:cs="Times New Roman"/>
-          <w:color w:val="auto"/>
-          <w:sz w:val="20"/>
-          <w:szCs w:val="20"/>
-          <w:lang w:val="sv-SE" w:bidi="ar-SA"/>
-        </w:rPr>
-        <w:t>o</w:t>
-      </w:r>
-      <w:r>
-        <w:rPr>
-          <w:rFonts w:eastAsia="Times New Roman" w:cs="Times New Roman"/>
-          <w:color w:val="auto"/>
-          <w:sz w:val="20"/>
-          <w:szCs w:val="20"/>
-          <w:lang w:val="sv-SE" w:bidi="ar-SA"/>
-        </w:rPr>
-        <w:t>_telepon_rumah_nasabah}</w:t>
+        <w:t>${no_telepon_rumah_nasabah}</w:t>
       </w:r>
     </w:p>
     <w:p>
@@ -5869,27 +5872,7 @@
           <w:szCs w:val="20"/>
           <w:lang w:val="sv-SE" w:bidi="ar-SA"/>
         </w:rPr>
-        <w:t>${alam</w:t>
-      </w:r>
-      <w:r>
-        <w:rPr>
-          <w:rFonts w:eastAsia="Times New Roman" w:cs="Times New Roman"/>
-          <w:color w:val="auto"/>
-          <w:sz w:val="20"/>
-          <w:szCs w:val="20"/>
-          <w:lang w:val="sv-SE" w:bidi="ar-SA"/>
-        </w:rPr>
-        <w:t>a</w:t>
-      </w:r>
-      <w:r>
-        <w:rPr>
-          <w:rFonts w:eastAsia="Times New Roman" w:cs="Times New Roman"/>
-          <w:color w:val="auto"/>
-          <w:sz w:val="20"/>
-          <w:szCs w:val="20"/>
-          <w:lang w:val="sv-SE" w:bidi="ar-SA"/>
-        </w:rPr>
-        <w:t>t_kantor_nasabah}</w:t>
+        <w:t>${alamat_kantor_nasabah}</w:t>
       </w:r>
     </w:p>
     <w:p>
@@ -6789,7 +6772,7 @@
                 <wp:positionV relativeFrom="paragraph">
                   <wp:posOffset>36830</wp:posOffset>
                 </wp:positionV>
-                <wp:extent cx="5047615" cy="589915"/>
+                <wp:extent cx="5048250" cy="590550"/>
                 <wp:effectExtent l="0" t="0" r="0" b="0"/>
                 <wp:wrapNone/>
                 <wp:docPr id="1" name="Frame1"/>
@@ -6800,7 +6783,7 @@
                       <wps:spPr>
                         <a:xfrm>
                           <a:off x="0" y="0"/>
-                          <a:ext cx="5046840" cy="589320"/>
+                          <a:ext cx="5047560" cy="590040"/>
                         </a:xfrm>
                         <a:prstGeom prst="rect">
                           <a:avLst/>
@@ -6841,6 +6824,7 @@
                             </w:pPr>
                             <w:r>
                               <w:rPr>
+                                <w:color w:val="000000"/>
                                 <w:sz w:val="20"/>
                               </w:rPr>
                               <w:t>Apa yang kami isi adalah keadaan yang sebenarnya</w:t>
@@ -6865,6 +6849,7 @@
                             </w:pPr>
                             <w:r>
                               <w:rPr>
+                                <w:color w:val="000000"/>
                                 <w:sz w:val="20"/>
                                 <w:lang w:val="sv-SE"/>
                               </w:rPr>
@@ -6890,6 +6875,7 @@
                             </w:pPr>
                             <w:r>
                               <w:rPr>
+                                <w:color w:val="000000"/>
                                 <w:sz w:val="20"/>
                                 <w:lang w:val="sv-SE"/>
                               </w:rPr>
@@ -6909,7 +6895,7 @@
           </mc:Choice>
           <mc:Fallback>
             <w:pict>
-              <v:rect id="shape_0" ID="Frame1" path="m0,0l-2147483645,0l-2147483645,-2147483646l0,-2147483646xe" fillcolor="white" stroked="t" style="position:absolute;margin-left:53.25pt;margin-top:2.9pt;width:397.35pt;height:46.35pt;mso-wrap-style:square;v-text-anchor:top">
+              <v:rect id="shape_0" ID="Frame1" path="m0,0l-2147483645,0l-2147483645,-2147483646l0,-2147483646xe" fillcolor="white" stroked="t" style="position:absolute;margin-left:53.25pt;margin-top:2.9pt;width:397.4pt;height:46.4pt;mso-wrap-style:square;v-text-anchor:top">
                 <v:fill o:detectmouseclick="t" type="solid" color2="black"/>
                 <v:stroke color="black" weight="9360" joinstyle="round" endcap="flat"/>
                 <v:textbox>
@@ -6932,6 +6918,7 @@
                       </w:pPr>
                       <w:r>
                         <w:rPr>
+                          <w:color w:val="000000"/>
                           <w:sz w:val="20"/>
                         </w:rPr>
                         <w:t>Apa yang kami isi adalah keadaan yang sebenarnya</w:t>
@@ -6956,6 +6943,7 @@
                       </w:pPr>
                       <w:r>
                         <w:rPr>
+                          <w:color w:val="000000"/>
                           <w:sz w:val="20"/>
                           <w:lang w:val="sv-SE"/>
                         </w:rPr>
@@ -6981,6 +6969,7 @@
                       </w:pPr>
                       <w:r>
                         <w:rPr>
+                          <w:color w:val="000000"/>
                           <w:sz w:val="20"/>
                           <w:lang w:val="sv-SE"/>
                         </w:rPr>
@@ -9598,7 +9587,7 @@
               <wp:positionV relativeFrom="page">
                 <wp:posOffset>368935</wp:posOffset>
               </wp:positionV>
-              <wp:extent cx="910590" cy="175895"/>
+              <wp:extent cx="911225" cy="176530"/>
               <wp:effectExtent l="0" t="0" r="0" b="0"/>
               <wp:wrapNone/>
               <wp:docPr id="3" name="Frame2"/>
@@ -9609,7 +9598,7 @@
                     <wps:spPr>
                       <a:xfrm>
                         <a:off x="0" y="0"/>
-                        <a:ext cx="910080" cy="175320"/>
+                        <a:ext cx="910440" cy="176040"/>
                       </a:xfrm>
                       <a:prstGeom prst="rect">
                         <a:avLst/>
@@ -9662,7 +9651,7 @@
                           </w:r>
                           <w:r>
                             <w:rPr/>
-                            <w:t>6</w:t>
+                            <w:t>8</w:t>
                           </w:r>
                           <w:r>
                             <w:rPr/>
@@ -9682,7 +9671,7 @@
         </mc:Choice>
         <mc:Fallback>
           <w:pict>
-            <v:rect id="shape_0" ID="Frame2" path="m0,0l-2147483645,0l-2147483645,-2147483646l0,-2147483646xe" fillcolor="#4f81bd" stroked="f" style="position:absolute;margin-left:540pt;margin-top:29.05pt;width:71.6pt;height:13.75pt;mso-wrap-style:square;v-text-anchor:top;mso-position-horizontal-relative:page;mso-position-vertical-relative:page">
+            <v:rect id="shape_0" ID="Frame2" path="m0,0l-2147483645,0l-2147483645,-2147483646l0,-2147483646xe" fillcolor="#4f81bd" stroked="f" style="position:absolute;margin-left:540pt;margin-top:29.05pt;width:71.65pt;height:13.8pt;mso-wrap-style:square;v-text-anchor:top;mso-position-horizontal-relative:page;mso-position-vertical-relative:page">
               <v:fill o:detectmouseclick="t" type="solid" color2="#b07e42"/>
               <v:stroke color="#3465a4" joinstyle="round" endcap="flat"/>
               <v:textbox>
@@ -9720,7 +9709,7 @@
                     </w:r>
                     <w:r>
                       <w:rPr/>
-                      <w:t>6</w:t>
+                      <w:t>8</w:t>
                     </w:r>
                     <w:r>
                       <w:rPr/>

</xml_diff>